<commit_message>
Fix employment timeline in Opal HealthCare resume with complete work history
</commit_message>
<xml_diff>
--- a/2025/job_applications/opal_healthcare/docx/opal_healthcare_ict_support_resume.docx
+++ b/2025/job_applications/opal_healthcare/docx/opal_healthcare_ict_support_resume.docx
@@ -626,6 +626,186 @@
           <w:b/>
           <w:sz w:val="24"/>
         </w:rPr>
+        <w:t>Dandana Reception, Liverpool, NSW</w:t>
+      </w:r>
+    </w:p>
+    <w:p>
+      <w:pPr>
+        <w:pStyle w:val="ListBullet"/>
+        <w:ind w:left="360"/>
+      </w:pPr>
+      <w:r>
+        <w:rPr>
+          <w:sz w:val="22"/>
+        </w:rPr>
+        <w:t>Managed point-of-sale systems and troubleshot technical issues during service</w:t>
+      </w:r>
+    </w:p>
+    <w:p>
+      <w:pPr>
+        <w:pStyle w:val="ListBullet"/>
+        <w:ind w:left="360"/>
+      </w:pPr>
+      <w:r>
+        <w:rPr>
+          <w:sz w:val="22"/>
+        </w:rPr>
+        <w:t>Maintained accurate digital inventory records using venue management software</w:t>
+      </w:r>
+    </w:p>
+    <w:p>
+      <w:r/>
+    </w:p>
+    <w:p>
+      <w:r>
+        <w:rPr>
+          <w:b/>
+          <w:sz w:val="24"/>
+        </w:rPr>
+        <w:t>Combined Strata, Sydney, NSW</w:t>
+      </w:r>
+    </w:p>
+    <w:p>
+      <w:pPr>
+        <w:pStyle w:val="ListBullet"/>
+        <w:ind w:left="360"/>
+      </w:pPr>
+      <w:r>
+        <w:rPr>
+          <w:sz w:val="22"/>
+        </w:rPr>
+        <w:t>Provided first-level technical support for staff, resolving hardware and software issues promptly</w:t>
+      </w:r>
+    </w:p>
+    <w:p>
+      <w:pPr>
+        <w:pStyle w:val="ListBullet"/>
+        <w:ind w:left="360"/>
+      </w:pPr>
+      <w:r>
+        <w:rPr>
+          <w:sz w:val="22"/>
+        </w:rPr>
+        <w:t>Maintained and troubleshot office equipment including computers, printers, and network devices</w:t>
+      </w:r>
+    </w:p>
+    <w:p>
+      <w:pPr>
+        <w:pStyle w:val="ListBullet"/>
+        <w:ind w:left="360"/>
+      </w:pPr>
+      <w:r>
+        <w:rPr>
+          <w:sz w:val="22"/>
+        </w:rPr>
+        <w:t>Trained staff on productivity software and implemented efficiency-enhancing technical solutions</w:t>
+      </w:r>
+    </w:p>
+    <w:p>
+      <w:pPr>
+        <w:pStyle w:val="ListBullet"/>
+        <w:ind w:left="360"/>
+      </w:pPr>
+      <w:r>
+        <w:rPr>
+          <w:sz w:val="22"/>
+        </w:rPr>
+        <w:t>Managed IT vendor relationships and coordinated technical service delivery</w:t>
+      </w:r>
+    </w:p>
+    <w:p>
+      <w:pPr>
+        <w:pStyle w:val="ListBullet"/>
+        <w:ind w:left="360"/>
+      </w:pPr>
+      <w:r>
+        <w:rPr>
+          <w:sz w:val="22"/>
+        </w:rPr>
+        <w:t>Implemented backup solutions using local NAS and cloud infrastructure to ensure data protection</w:t>
+      </w:r>
+    </w:p>
+    <w:p>
+      <w:r/>
+    </w:p>
+    <w:p>
+      <w:r>
+        <w:rPr>
+          <w:b/>
+          <w:sz w:val="24"/>
+        </w:rPr>
+        <w:t>ASHM (Non-profit organisation for health professionals), Sydney, NSW</w:t>
+      </w:r>
+    </w:p>
+    <w:p>
+      <w:pPr>
+        <w:pStyle w:val="ListBullet"/>
+        <w:ind w:left="360"/>
+      </w:pPr>
+      <w:r>
+        <w:rPr>
+          <w:sz w:val="22"/>
+        </w:rPr>
+        <w:t>Provided technical support for the Moodle-based e-Learning platform, ensuring secure access and data protection</w:t>
+      </w:r>
+    </w:p>
+    <w:p>
+      <w:pPr>
+        <w:pStyle w:val="ListBullet"/>
+        <w:ind w:left="360"/>
+      </w:pPr>
+      <w:r>
+        <w:rPr>
+          <w:sz w:val="22"/>
+        </w:rPr>
+        <w:t>Implemented security measures for sensitive health professional data in compliance with industry regulations</w:t>
+      </w:r>
+    </w:p>
+    <w:p>
+      <w:pPr>
+        <w:pStyle w:val="ListBullet"/>
+        <w:ind w:left="360"/>
+      </w:pPr>
+      <w:r>
+        <w:rPr>
+          <w:sz w:val="22"/>
+        </w:rPr>
+        <w:t>Supported secure data management practices and maintained data integrity across systems</w:t>
+      </w:r>
+    </w:p>
+    <w:p>
+      <w:pPr>
+        <w:pStyle w:val="ListBullet"/>
+        <w:ind w:left="360"/>
+      </w:pPr>
+      <w:r>
+        <w:rPr>
+          <w:sz w:val="22"/>
+        </w:rPr>
+        <w:t>Assisted in developing security protocols for handling confidential committee communications</w:t>
+      </w:r>
+    </w:p>
+    <w:p>
+      <w:pPr>
+        <w:pStyle w:val="ListBullet"/>
+        <w:ind w:left="360"/>
+      </w:pPr>
+      <w:r>
+        <w:rPr>
+          <w:sz w:val="22"/>
+        </w:rPr>
+        <w:t>Collaborated with IT teams to address security vulnerabilities in organisational systems</w:t>
+      </w:r>
+    </w:p>
+    <w:p>
+      <w:r/>
+    </w:p>
+    <w:p>
+      <w:r>
+        <w:rPr>
+          <w:b/>
+          <w:sz w:val="24"/>
+        </w:rPr>
         <w:t>APCD / PLOY, Sydney, NSW</w:t>
       </w:r>
     </w:p>
@@ -638,7 +818,7 @@
         <w:rPr>
           <w:sz w:val="22"/>
         </w:rPr>
-        <w:t>**Hospital IT Help Desk (2018-2022):** Worked as a contractor at a hospital IT help desk, logging calls and troubleshooting connectivity issues for doctors and nurses workstations</w:t>
+        <w:t>**Hospital IT Help Desk:** Worked as a contractor at a hospital IT help desk, logging calls and troubleshooting connectivity issues for doctors and nurses workstations</w:t>
       </w:r>
     </w:p>
     <w:p>
@@ -650,7 +830,7 @@
         <w:rPr>
           <w:sz w:val="22"/>
         </w:rPr>
-        <w:t>**Hospital IT Support (2018-2022):** Performed user provisioning, logged and escalated tickets according to priority, and conducted secure data wipes of laptops to be decommissioned</w:t>
+        <w:t>**Hospital IT Support:** Performed user provisioning, logged and escalated tickets according to priority, and conducted secure data wipes of laptops to be decommissioned</w:t>
       </w:r>
     </w:p>
     <w:p>
@@ -662,7 +842,7 @@
         <w:rPr>
           <w:sz w:val="22"/>
         </w:rPr>
-        <w:t>**Aged Care Facilities Specialist (2016-2018):** Deployed to a dozen aged care facilities to identify and map out networking data points used by nurses stations and admin staff throughout the buildings</w:t>
+        <w:t>**Aged Care Facilities Specialist:** Deployed to a dozen aged care facilities to identify and map out networking data points used by nurses stations and admin staff throughout the buildings</w:t>
       </w:r>
     </w:p>
     <w:p>
@@ -674,19 +854,7 @@
         <w:rPr>
           <w:sz w:val="22"/>
         </w:rPr>
-        <w:t>**Thin Client Deployment (2016-2018):** Deployed Wyse thin client terminals to identified locations, configured network boot, tested functionality, and educated users on proper use</w:t>
-      </w:r>
-    </w:p>
-    <w:p>
-      <w:pPr>
-        <w:pStyle w:val="ListBullet"/>
-        <w:ind w:left="360"/>
-      </w:pPr>
-      <w:r>
-        <w:rPr>
-          <w:sz w:val="22"/>
-        </w:rPr>
-        <w:t>**Healthcare IT Support (2015-2016):** Provided comprehensive technical support for healthcare clients, resolving hardware and software issues</w:t>
+        <w:t>**Thin Client Deployment:** Deployed Wyse thin client terminals to identified locations, configured network boot, tested functionality, and educated users on proper use</w:t>
       </w:r>
     </w:p>
     <w:p>
@@ -926,6 +1094,78 @@
           <w:b/>
           <w:sz w:val="24"/>
         </w:rPr>
+        <w:t>CNS Health Pty Ltd, Sydney, NSW</w:t>
+      </w:r>
+    </w:p>
+    <w:p>
+      <w:pPr>
+        <w:pStyle w:val="ListBullet"/>
+        <w:ind w:left="360"/>
+      </w:pPr>
+      <w:r>
+        <w:rPr>
+          <w:sz w:val="22"/>
+        </w:rPr>
+        <w:t>Established and managed e-messaging systems for healthcare providers, ensuring patient data protection</w:t>
+      </w:r>
+    </w:p>
+    <w:p>
+      <w:pPr>
+        <w:pStyle w:val="ListBullet"/>
+        <w:ind w:left="360"/>
+      </w:pPr>
+      <w:r>
+        <w:rPr>
+          <w:sz w:val="22"/>
+        </w:rPr>
+        <w:t>Implemented and maintained security measures for 100+ medical practices</w:t>
+      </w:r>
+    </w:p>
+    <w:p>
+      <w:pPr>
+        <w:pStyle w:val="ListBullet"/>
+        <w:ind w:left="360"/>
+      </w:pPr>
+      <w:r>
+        <w:rPr>
+          <w:sz w:val="22"/>
+        </w:rPr>
+        <w:t>Conducted security assessments and recommended improvements to protect sensitive medical information</w:t>
+      </w:r>
+    </w:p>
+    <w:p>
+      <w:pPr>
+        <w:pStyle w:val="ListBullet"/>
+        <w:ind w:left="360"/>
+      </w:pPr>
+      <w:r>
+        <w:rPr>
+          <w:sz w:val="22"/>
+        </w:rPr>
+        <w:t>Managed secure client/server databases with appropriate access controls and monitoring</w:t>
+      </w:r>
+    </w:p>
+    <w:p>
+      <w:pPr>
+        <w:pStyle w:val="ListBullet"/>
+        <w:ind w:left="360"/>
+      </w:pPr>
+      <w:r>
+        <w:rPr>
+          <w:sz w:val="22"/>
+        </w:rPr>
+        <w:t>Ensured compliance with healthcare data security regulations and standards</w:t>
+      </w:r>
+    </w:p>
+    <w:p>
+      <w:r/>
+    </w:p>
+    <w:p>
+      <w:r>
+        <w:rPr>
+          <w:b/>
+          <w:sz w:val="24"/>
+        </w:rPr>
         <w:t>Mednetwork Systems Pty Ltd / Medilink Solutions</w:t>
       </w:r>
     </w:p>
@@ -1023,6 +1263,59 @@
           <w:sz w:val="22"/>
         </w:rPr>
         <w:t>Developed strong knowledge of healthcare workflows, medical terminology, and practice operations</w:t>
+      </w:r>
+    </w:p>
+    <w:p>
+      <w:r/>
+    </w:p>
+    <w:p>
+      <w:r>
+        <w:rPr>
+          <w:b/>
+          <w:sz w:val="28"/>
+        </w:rPr>
+        <w:t>VOLUNTEER EXPERIENCE</w:t>
+      </w:r>
+    </w:p>
+    <w:p>
+      <w:r>
+        <w:t>__________________________________________________</w:t>
+      </w:r>
+    </w:p>
+    <w:p>
+      <w:pPr>
+        <w:pStyle w:val="ListBullet"/>
+        <w:ind w:left="360"/>
+      </w:pPr>
+      <w:r>
+        <w:rPr>
+          <w:sz w:val="22"/>
+        </w:rPr>
+        <w:t>Managed IT infrastructure for events, including networking, audio-visual equipment, and gaming systems</w:t>
+      </w:r>
+    </w:p>
+    <w:p>
+      <w:pPr>
+        <w:pStyle w:val="ListBullet"/>
+        <w:ind w:left="360"/>
+      </w:pPr>
+      <w:r>
+        <w:rPr>
+          <w:sz w:val="22"/>
+        </w:rPr>
+        <w:t>Developed and maintained the organisation's website and online community platforms</w:t>
+      </w:r>
+    </w:p>
+    <w:p>
+      <w:pPr>
+        <w:pStyle w:val="ListBullet"/>
+        <w:ind w:left="360"/>
+      </w:pPr>
+      <w:r>
+        <w:rPr>
+          <w:sz w:val="22"/>
+        </w:rPr>
+        <w:t>Implemented technical solutions for event registration, communication, and member management</w:t>
       </w:r>
     </w:p>
     <w:p>

</xml_diff>